<commit_message>
all labs done and polished
</commit_message>
<xml_diff>
--- a/Лабник 1/Лаба 1/лр1.docx
+++ b/Лабник 1/Лаба 1/лр1.docx
@@ -623,6 +623,7 @@
     </w:p>
     <w:p>
       <w:pPr>
+        <w:jc w:val="center"/>
         <w:rPr>
           <w:rFonts w:ascii="Times New Roman" w:hAnsi="Times New Roman" w:cs="Times New Roman"/>
           <w:sz w:val="28"/>
@@ -633,7 +634,21 @@
           <w:rFonts w:ascii="Times New Roman" w:hAnsi="Times New Roman" w:cs="Times New Roman"/>
           <w:sz w:val="28"/>
         </w:rPr>
-        <w:t>Рисунок 1. Схема ис</w:t>
+        <w:t>Рис</w:t>
+      </w:r>
+      <w:r>
+        <w:rPr>
+          <w:rFonts w:ascii="Times New Roman" w:hAnsi="Times New Roman" w:cs="Times New Roman"/>
+          <w:sz w:val="28"/>
+        </w:rPr>
+        <w:t>.</w:t>
+      </w:r>
+      <w:r>
+        <w:rPr>
+          <w:rFonts w:ascii="Times New Roman" w:hAnsi="Times New Roman" w:cs="Times New Roman"/>
+          <w:sz w:val="28"/>
+        </w:rPr>
+        <w:t xml:space="preserve"> 1. Схема ис</w:t>
       </w:r>
       <w:r>
         <w:rPr>
@@ -647,7 +662,6 @@
       <w:pPr>
         <w:rPr>
           <w:rFonts w:ascii="Times New Roman" w:hAnsi="Times New Roman" w:cs="Times New Roman"/>
-          <w:sz w:val="28"/>
         </w:rPr>
       </w:pPr>
       <w:r>
@@ -659,17 +673,9 @@
         </w:rPr>
         <w:lastRenderedPageBreak/>
         <w:drawing>
-          <wp:anchor distT="0" distB="0" distL="114300" distR="114300" simplePos="0" relativeHeight="251661312" behindDoc="0" locked="0" layoutInCell="1" allowOverlap="1" wp14:anchorId="1AA41E26" wp14:editId="2525697A">
-            <wp:simplePos x="0" y="0"/>
-            <wp:positionH relativeFrom="page">
-              <wp:posOffset>706755</wp:posOffset>
-            </wp:positionH>
-            <wp:positionV relativeFrom="paragraph">
-              <wp:posOffset>0</wp:posOffset>
-            </wp:positionV>
-            <wp:extent cx="6144895" cy="7573645"/>
-            <wp:effectExtent l="0" t="0" r="8255" b="8255"/>
-            <wp:wrapTopAndBottom/>
+          <wp:inline distT="0" distB="0" distL="0" distR="0" wp14:anchorId="1AA41E26" wp14:editId="43404C10">
+            <wp:extent cx="5864225" cy="6743700"/>
+            <wp:effectExtent l="0" t="0" r="3175" b="0"/>
             <wp:docPr id="2" name="Рисунок 2" descr="C:\учеба\3 курс\6 семестр\3 ГИДРА\лр1.jpg"/>
             <wp:cNvGraphicFramePr>
               <a:graphicFrameLocks xmlns:a="http://schemas.openxmlformats.org/drawingml/2006/main" noChangeAspect="1"/>
@@ -683,23 +689,33 @@
                       <a:picLocks noChangeAspect="1" noChangeArrowheads="1"/>
                     </pic:cNvPicPr>
                   </pic:nvPicPr>
-                  <pic:blipFill>
+                  <pic:blipFill rotWithShape="1">
                     <a:blip r:embed="rId8">
                       <a:extLst>
+                        <a:ext uri="{BEBA8EAE-BF5A-486C-A8C5-ECC9F3942E4B}">
+                          <a14:imgProps xmlns:a14="http://schemas.microsoft.com/office/drawing/2010/main">
+                            <a14:imgLayer r:embed="rId9">
+                              <a14:imgEffect>
+                                <a14:artisticPhotocopy trans="0" detail="2"/>
+                              </a14:imgEffect>
+                              <a14:imgEffect>
+                                <a14:sharpenSoften amount="25000"/>
+                              </a14:imgEffect>
+                            </a14:imgLayer>
+                          </a14:imgProps>
+                        </a:ext>
                         <a:ext uri="{28A0092B-C50C-407E-A947-70E740481C1C}">
                           <a14:useLocalDpi xmlns:a14="http://schemas.microsoft.com/office/drawing/2010/main" val="0"/>
                         </a:ext>
                       </a:extLst>
                     </a:blip>
-                    <a:srcRect/>
-                    <a:stretch>
-                      <a:fillRect/>
-                    </a:stretch>
+                    <a:srcRect l="2857" t="5216" r="1698" b="5729"/>
+                    <a:stretch/>
                   </pic:blipFill>
                   <pic:spPr bwMode="auto">
                     <a:xfrm>
                       <a:off x="0" y="0"/>
-                      <a:ext cx="6144895" cy="7573645"/>
+                      <a:ext cx="5864225" cy="6743700"/>
                     </a:xfrm>
                     <a:prstGeom prst="rect">
                       <a:avLst/>
@@ -708,36 +724,48 @@
                     <a:ln>
                       <a:noFill/>
                     </a:ln>
+                    <a:extLst>
+                      <a:ext uri="{53640926-AAD7-44D8-BBD7-CCE9431645EC}">
+                        <a14:shadowObscured xmlns:a14="http://schemas.microsoft.com/office/drawing/2010/main"/>
+                      </a:ext>
+                    </a:extLst>
                   </pic:spPr>
                 </pic:pic>
               </a:graphicData>
             </a:graphic>
-            <wp14:sizeRelH relativeFrom="page">
-              <wp14:pctWidth>0</wp14:pctWidth>
-            </wp14:sizeRelH>
-            <wp14:sizeRelV relativeFrom="page">
-              <wp14:pctHeight>0</wp14:pctHeight>
-            </wp14:sizeRelV>
-          </wp:anchor>
+          </wp:inline>
         </w:drawing>
-      </w:r>
-      <w:r>
-        <w:rPr>
-          <w:rFonts w:ascii="Times New Roman" w:hAnsi="Times New Roman" w:cs="Times New Roman"/>
-          <w:sz w:val="28"/>
-        </w:rPr>
-        <w:t>Рисунок 2. Выполнение работы</w:t>
       </w:r>
     </w:p>
     <w:p>
       <w:pPr>
-        <w:rPr>
-          <w:rFonts w:ascii="Times New Roman" w:hAnsi="Times New Roman" w:cs="Times New Roman"/>
+        <w:jc w:val="center"/>
+        <w:rPr>
+          <w:rFonts w:ascii="Times New Roman" w:hAnsi="Times New Roman" w:cs="Times New Roman"/>
+          <w:sz w:val="28"/>
+          <w:szCs w:val="28"/>
         </w:rPr>
       </w:pPr>
+      <w:r>
+        <w:rPr>
+          <w:rFonts w:ascii="Times New Roman" w:hAnsi="Times New Roman" w:cs="Times New Roman"/>
+          <w:sz w:val="28"/>
+          <w:szCs w:val="28"/>
+        </w:rPr>
+        <w:t>Рис. 2.</w:t>
+      </w:r>
+      <w:r>
+        <w:rPr>
+          <w:rFonts w:ascii="Times New Roman" w:hAnsi="Times New Roman" w:cs="Times New Roman"/>
+          <w:sz w:val="28"/>
+          <w:szCs w:val="28"/>
+        </w:rPr>
+        <w:t xml:space="preserve"> Полученные характеристики гидропривода</w:t>
+      </w:r>
     </w:p>
     <w:p>
       <w:pPr>
+        <w:ind w:firstLine="567"/>
         <w:rPr>
           <w:rFonts w:ascii="Times New Roman" w:hAnsi="Times New Roman" w:cs="Times New Roman"/>
           <w:sz w:val="28"/>
@@ -762,14 +790,28 @@
           <w:rFonts w:ascii="Times New Roman" w:hAnsi="Times New Roman" w:cs="Times New Roman"/>
           <w:sz w:val="28"/>
         </w:rPr>
-        <w:t>ходе гидроцилиндра, полезную и затраченную мощность гидропривода и КПД гидропривода при прямом штоке гидроцилиндра.</w:t>
+        <w:t>ходе гидроцилиндра, полезную и затраченную мощность гидропривода и КПД гидропривода при прямом штоке гидроцилиндра</w:t>
+      </w:r>
+      <w:r>
+        <w:rPr>
+          <w:rFonts w:ascii="Times New Roman" w:hAnsi="Times New Roman" w:cs="Times New Roman"/>
+          <w:sz w:val="28"/>
+        </w:rPr>
+        <w:t xml:space="preserve"> (рис. 2)</w:t>
+      </w:r>
+      <w:r>
+        <w:rPr>
+          <w:rFonts w:ascii="Times New Roman" w:hAnsi="Times New Roman" w:cs="Times New Roman"/>
+          <w:sz w:val="28"/>
+        </w:rPr>
+        <w:t>.</w:t>
       </w:r>
     </w:p>
     <w:sectPr>
-      <w:footerReference w:type="default" r:id="rId9"/>
+      <w:footerReference w:type="default" r:id="rId10"/>
       <w:pgSz w:w="11906" w:h="16838"/>
       <w:pgMar w:top="1134" w:right="850" w:bottom="1134" w:left="1701" w:header="708" w:footer="708" w:gutter="0"/>
-      <w:pgNumType w:start="0"/>
+      <w:pgNumType w:start="1"/>
       <w:cols w:space="708"/>
       <w:titlePg/>
       <w:docGrid w:linePitch="360"/>
@@ -997,6 +1039,7 @@
     <w:lsdException w:name="HTML Sample" w:semiHidden="1" w:unhideWhenUsed="1"/>
     <w:lsdException w:name="HTML Typewriter" w:semiHidden="1" w:unhideWhenUsed="1"/>
     <w:lsdException w:name="HTML Variable" w:semiHidden="1" w:unhideWhenUsed="1"/>
+    <w:lsdException w:name="Normal Table" w:semiHidden="1" w:unhideWhenUsed="1"/>
     <w:lsdException w:name="annotation subject" w:semiHidden="1" w:unhideWhenUsed="1"/>
     <w:lsdException w:name="No List" w:semiHidden="1" w:unhideWhenUsed="1"/>
     <w:lsdException w:name="Outline List 1" w:semiHidden="1" w:unhideWhenUsed="1"/>
@@ -1039,8 +1082,11 @@
     <w:lsdException w:name="Table Contemporary" w:semiHidden="1" w:unhideWhenUsed="1"/>
     <w:lsdException w:name="Table Elegant" w:semiHidden="1" w:unhideWhenUsed="1"/>
     <w:lsdException w:name="Table Professional" w:semiHidden="1" w:unhideWhenUsed="1"/>
+    <w:lsdException w:name="Table Subtle 1" w:semiHidden="1" w:unhideWhenUsed="1"/>
     <w:lsdException w:name="Table Subtle 2" w:semiHidden="1" w:unhideWhenUsed="1"/>
     <w:lsdException w:name="Table Web 1" w:semiHidden="1" w:unhideWhenUsed="1"/>
+    <w:lsdException w:name="Table Web 2" w:semiHidden="1" w:unhideWhenUsed="1"/>
+    <w:lsdException w:name="Table Web 3" w:semiHidden="1" w:unhideWhenUsed="1"/>
     <w:lsdException w:name="Balloon Text" w:semiHidden="1" w:unhideWhenUsed="1"/>
     <w:lsdException w:name="Table Grid" w:uiPriority="39"/>
     <w:lsdException w:name="Table Theme" w:semiHidden="1" w:unhideWhenUsed="1"/>
@@ -1319,6 +1365,28 @@
     <w:uiPriority w:val="99"/>
     <w:rsid w:val="003B28CF"/>
   </w:style>
+  <w:style w:type="paragraph" w:styleId="a5">
+    <w:name w:val="header"/>
+    <w:basedOn w:val="a"/>
+    <w:link w:val="a6"/>
+    <w:uiPriority w:val="99"/>
+    <w:unhideWhenUsed/>
+    <w:rsid w:val="003E0A6C"/>
+    <w:pPr>
+      <w:tabs>
+        <w:tab w:val="center" w:pos="4677"/>
+        <w:tab w:val="right" w:pos="9355"/>
+      </w:tabs>
+      <w:spacing w:after="0" w:line="240" w:lineRule="auto"/>
+    </w:pPr>
+  </w:style>
+  <w:style w:type="character" w:customStyle="1" w:styleId="a6">
+    <w:name w:val="Верхний колонтитул Знак"/>
+    <w:basedOn w:val="a0"/>
+    <w:link w:val="a5"/>
+    <w:uiPriority w:val="99"/>
+    <w:rsid w:val="003E0A6C"/>
+  </w:style>
 </w:styles>
 </file>
 

</xml_diff>